<commit_message>
Matematikai számítások részletezett leírás
</commit_message>
<xml_diff>
--- a/Tervek/Alapterv.docx
+++ b/Tervek/Alapterv.docx
@@ -39,7 +39,7 @@
           <w:sz w:val="26"/>
           <w:szCs w:val="26"/>
         </w:rPr>
-        <w:t>Vél: Egy univerzális kalkulátor alkalmazás készítése, különböző matemati</w:t>
+        <w:t>Egy univerzális kalkulátor alkalmazás készítése, különböző matemati</w:t>
       </w:r>
       <w:r>
         <w:rPr>
@@ -47,6 +47,211 @@
           <w:szCs w:val="26"/>
         </w:rPr>
         <w:t>kai és geometriai egyenletekkel Tkinter segítségével. Minden menüpont képet is kapna, ahol az adott funkcióval kapcsolatos adatokat rajzol ki a program.</w:t>
+      </w:r>
+      <w:r>
+        <w:rPr>
+          <w:sz w:val="26"/>
+          <w:szCs w:val="26"/>
+        </w:rPr>
+        <w:br/>
+        <w:t>A teljes program során ellenőrzi a program, hogy szöveget ne lehessen megadni a bemeneti mezőkbe!</w:t>
+      </w:r>
+      <w:r>
+        <w:rPr>
+          <w:sz w:val="26"/>
+          <w:szCs w:val="26"/>
+        </w:rPr>
+        <w:br/>
+        <w:t>Tervezett funkciók:</w:t>
+      </w:r>
+    </w:p>
+    <w:p>
+      <w:pPr>
+        <w:pStyle w:val="Listaszerbekezds"/>
+        <w:numPr>
+          <w:ilvl w:val="0"/>
+          <w:numId w:val="1"/>
+        </w:numPr>
+        <w:rPr>
+          <w:sz w:val="26"/>
+          <w:szCs w:val="26"/>
+        </w:rPr>
+      </w:pPr>
+      <w:r>
+        <w:rPr>
+          <w:sz w:val="26"/>
+          <w:szCs w:val="26"/>
+        </w:rPr>
+        <w:t>Matematikai számítások</w:t>
+      </w:r>
+    </w:p>
+    <w:p>
+      <w:pPr>
+        <w:pStyle w:val="Listaszerbekezds"/>
+        <w:numPr>
+          <w:ilvl w:val="1"/>
+          <w:numId w:val="1"/>
+        </w:numPr>
+        <w:rPr>
+          <w:sz w:val="26"/>
+          <w:szCs w:val="26"/>
+        </w:rPr>
+      </w:pPr>
+      <w:r>
+        <w:rPr>
+          <w:sz w:val="26"/>
+          <w:szCs w:val="26"/>
+        </w:rPr>
+        <w:t>Százalékszámítás</w:t>
+      </w:r>
+    </w:p>
+    <w:p>
+      <w:pPr>
+        <w:pStyle w:val="Listaszerbekezds"/>
+        <w:numPr>
+          <w:ilvl w:val="2"/>
+          <w:numId w:val="1"/>
+        </w:numPr>
+        <w:rPr>
+          <w:sz w:val="26"/>
+          <w:szCs w:val="26"/>
+        </w:rPr>
+      </w:pPr>
+      <w:r>
+        <w:rPr>
+          <w:sz w:val="26"/>
+          <w:szCs w:val="26"/>
+        </w:rPr>
+        <w:t>Bekéri az értéket és a százaléklábat. Leosztja a százaléklábat 100-zal, majd beszorozza az értéket és ezt kiírja egy Label mezőbe.</w:t>
+      </w:r>
+    </w:p>
+    <w:p>
+      <w:pPr>
+        <w:pStyle w:val="Listaszerbekezds"/>
+        <w:numPr>
+          <w:ilvl w:val="2"/>
+          <w:numId w:val="1"/>
+        </w:numPr>
+        <w:rPr>
+          <w:sz w:val="26"/>
+          <w:szCs w:val="26"/>
+        </w:rPr>
+      </w:pPr>
+      <w:r>
+        <w:rPr>
+          <w:sz w:val="26"/>
+          <w:szCs w:val="26"/>
+        </w:rPr>
+        <w:t>Két be</w:t>
+      </w:r>
+      <w:r>
+        <w:rPr>
+          <w:sz w:val="26"/>
+          <w:szCs w:val="26"/>
+        </w:rPr>
+        <w:t>meneti mező, egy gomb és egy label</w:t>
+      </w:r>
+      <w:r>
+        <w:rPr>
+          <w:sz w:val="26"/>
+          <w:szCs w:val="26"/>
+        </w:rPr>
+        <w:t xml:space="preserve"> kimenet.</w:t>
+      </w:r>
+    </w:p>
+    <w:p>
+      <w:pPr>
+        <w:pStyle w:val="Listaszerbekezds"/>
+        <w:numPr>
+          <w:ilvl w:val="2"/>
+          <w:numId w:val="1"/>
+        </w:numPr>
+        <w:rPr>
+          <w:sz w:val="26"/>
+          <w:szCs w:val="26"/>
+        </w:rPr>
+      </w:pPr>
+      <w:r>
+        <w:rPr>
+          <w:sz w:val="26"/>
+          <w:szCs w:val="26"/>
+        </w:rPr>
+        <w:t>Ellenőrzi a számok helyességét, nem l</w:t>
+      </w:r>
+      <w:r>
+        <w:rPr>
+          <w:sz w:val="26"/>
+          <w:szCs w:val="26"/>
+        </w:rPr>
+        <w:t>ehet n</w:t>
+      </w:r>
+      <w:r>
+        <w:rPr>
+          <w:sz w:val="26"/>
+          <w:szCs w:val="26"/>
+        </w:rPr>
+        <w:t>egatív egyik bemenet sem</w:t>
+      </w:r>
+    </w:p>
+    <w:p>
+      <w:pPr>
+        <w:pStyle w:val="Listaszerbekezds"/>
+        <w:numPr>
+          <w:ilvl w:val="1"/>
+          <w:numId w:val="1"/>
+        </w:numPr>
+        <w:rPr>
+          <w:sz w:val="26"/>
+          <w:szCs w:val="26"/>
+        </w:rPr>
+      </w:pPr>
+      <w:r>
+        <w:rPr>
+          <w:sz w:val="26"/>
+          <w:szCs w:val="26"/>
+        </w:rPr>
+        <w:t>Átlagszámítás</w:t>
+      </w:r>
+    </w:p>
+    <w:p>
+      <w:pPr>
+        <w:pStyle w:val="Listaszerbekezds"/>
+        <w:numPr>
+          <w:ilvl w:val="2"/>
+          <w:numId w:val="1"/>
+        </w:numPr>
+        <w:rPr>
+          <w:sz w:val="26"/>
+          <w:szCs w:val="26"/>
+        </w:rPr>
+      </w:pPr>
+      <w:r>
+        <w:rPr>
+          <w:sz w:val="26"/>
+          <w:szCs w:val="26"/>
+        </w:rPr>
+        <w:t>Bekéri a</w:t>
+      </w:r>
+      <w:r>
+        <w:rPr>
+          <w:sz w:val="26"/>
+          <w:szCs w:val="26"/>
+        </w:rPr>
+        <w:t>z átlagolni kívánt értékeket egyesével, az első gomb segítségével ezt hozzáadja egy listához, majd a bemenet befejezésével a „számítás” gombra kattintva a program megszámolja a bemenetek számát, összeadja az összes beadott szám</w:t>
+      </w:r>
+      <w:r>
+        <w:rPr>
+          <w:sz w:val="26"/>
+          <w:szCs w:val="26"/>
+        </w:rPr>
+        <w:t>ot, majd ezeknek eredményét kiír</w:t>
+      </w:r>
+      <w:r>
+        <w:rPr>
+          <w:sz w:val="26"/>
+          <w:szCs w:val="26"/>
+        </w:rPr>
+        <w:t>ja egy l</w:t>
       </w:r>
       <w:bookmarkStart w:id="0" w:name="_GoBack"/>
       <w:bookmarkEnd w:id="0"/>
@@ -55,8 +260,163 @@
           <w:sz w:val="26"/>
           <w:szCs w:val="26"/>
         </w:rPr>
-        <w:br/>
-        <w:t>Tervezett funkciók:</w:t>
+        <w:t>abel mezőbe.</w:t>
+      </w:r>
+    </w:p>
+    <w:p>
+      <w:pPr>
+        <w:pStyle w:val="Listaszerbekezds"/>
+        <w:numPr>
+          <w:ilvl w:val="2"/>
+          <w:numId w:val="1"/>
+        </w:numPr>
+        <w:rPr>
+          <w:sz w:val="26"/>
+          <w:szCs w:val="26"/>
+        </w:rPr>
+      </w:pPr>
+      <w:r>
+        <w:rPr>
+          <w:sz w:val="26"/>
+          <w:szCs w:val="26"/>
+        </w:rPr>
+        <w:t>Egy bemeneti mező, két gomb, egy label kimenet</w:t>
+      </w:r>
+    </w:p>
+    <w:p>
+      <w:pPr>
+        <w:pStyle w:val="Listaszerbekezds"/>
+        <w:numPr>
+          <w:ilvl w:val="1"/>
+          <w:numId w:val="1"/>
+        </w:numPr>
+        <w:rPr>
+          <w:sz w:val="26"/>
+          <w:szCs w:val="26"/>
+        </w:rPr>
+      </w:pPr>
+      <w:r>
+        <w:rPr>
+          <w:sz w:val="26"/>
+          <w:szCs w:val="26"/>
+        </w:rPr>
+        <w:t>Másodfokú-egyenletkalkulátor</w:t>
+      </w:r>
+    </w:p>
+    <w:p>
+      <w:pPr>
+        <w:pStyle w:val="Listaszerbekezds"/>
+        <w:numPr>
+          <w:ilvl w:val="2"/>
+          <w:numId w:val="1"/>
+        </w:numPr>
+        <w:rPr>
+          <w:sz w:val="26"/>
+          <w:szCs w:val="26"/>
+        </w:rPr>
+      </w:pPr>
+      <w:r>
+        <w:rPr>
+          <w:sz w:val="26"/>
+          <w:szCs w:val="26"/>
+        </w:rPr>
+        <w:t>Bekéri az „a”, „b”, „c” értékeket, majd ellenőrzi az egyenlet diszkriminánsát, amennyiben ez negatív/lehetetlen eredményt ad vissza, a program hibát fog jelezni.</w:t>
+      </w:r>
+      <w:r>
+        <w:rPr>
+          <w:sz w:val="26"/>
+          <w:szCs w:val="26"/>
+        </w:rPr>
+        <w:t xml:space="preserve"> Amennyiben megfelel, a program kiszámítja a teljes egyenletet, és kiírja a(z) egy/kettő megoldást egy-egy label mezőben.</w:t>
+      </w:r>
+    </w:p>
+    <w:p>
+      <w:pPr>
+        <w:pStyle w:val="Listaszerbekezds"/>
+        <w:numPr>
+          <w:ilvl w:val="2"/>
+          <w:numId w:val="1"/>
+        </w:numPr>
+        <w:rPr>
+          <w:sz w:val="26"/>
+          <w:szCs w:val="26"/>
+        </w:rPr>
+      </w:pPr>
+      <w:r>
+        <w:rPr>
+          <w:sz w:val="26"/>
+          <w:szCs w:val="26"/>
+        </w:rPr>
+        <w:t>Három bemeneti mező, egy gomb és két label kimenet</w:t>
+      </w:r>
+    </w:p>
+    <w:p>
+      <w:pPr>
+        <w:pStyle w:val="Listaszerbekezds"/>
+        <w:numPr>
+          <w:ilvl w:val="1"/>
+          <w:numId w:val="1"/>
+        </w:numPr>
+        <w:rPr>
+          <w:sz w:val="26"/>
+          <w:szCs w:val="26"/>
+        </w:rPr>
+      </w:pPr>
+      <w:r>
+        <w:rPr>
+          <w:sz w:val="26"/>
+          <w:szCs w:val="26"/>
+        </w:rPr>
+        <w:t>Számgenerátor</w:t>
+      </w:r>
+    </w:p>
+    <w:p>
+      <w:pPr>
+        <w:pStyle w:val="Listaszerbekezds"/>
+        <w:numPr>
+          <w:ilvl w:val="2"/>
+          <w:numId w:val="1"/>
+        </w:numPr>
+        <w:rPr>
+          <w:sz w:val="26"/>
+          <w:szCs w:val="26"/>
+        </w:rPr>
+      </w:pPr>
+      <w:r>
+        <w:rPr>
+          <w:sz w:val="26"/>
+          <w:szCs w:val="26"/>
+        </w:rPr>
+        <w:t>Bekéri a tartomány kezdő és végértékét, amelyek között számot kell generálnia. Ezeket beilleszti egy random függvénybe, ami visszaad egy számot, ezt kiírva egy label mezőbe</w:t>
+      </w:r>
+      <w:r>
+        <w:rPr>
+          <w:sz w:val="26"/>
+          <w:szCs w:val="26"/>
+        </w:rPr>
+        <w:t>n</w:t>
+      </w:r>
+      <w:r>
+        <w:rPr>
+          <w:sz w:val="26"/>
+          <w:szCs w:val="26"/>
+        </w:rPr>
+        <w:t xml:space="preserve">. </w:t>
+      </w:r>
+    </w:p>
+    <w:p>
+      <w:pPr>
+        <w:rPr>
+          <w:sz w:val="26"/>
+          <w:szCs w:val="26"/>
+        </w:rPr>
+      </w:pPr>
+      <w:r>
+        <w:rPr>
+          <w:sz w:val="26"/>
+          <w:szCs w:val="26"/>
+        </w:rPr>
+        <w:br w:type="page"/>
       </w:r>
     </w:p>
     <w:p>
@@ -76,146 +436,7 @@
           <w:sz w:val="26"/>
           <w:szCs w:val="26"/>
         </w:rPr>
-        <w:t>Matematikai számítások</w:t>
-      </w:r>
-    </w:p>
-    <w:p>
-      <w:pPr>
-        <w:pStyle w:val="Listaszerbekezds"/>
-        <w:numPr>
-          <w:ilvl w:val="1"/>
-          <w:numId w:val="1"/>
-        </w:numPr>
-        <w:rPr>
-          <w:sz w:val="26"/>
-          <w:szCs w:val="26"/>
-        </w:rPr>
-      </w:pPr>
-      <w:r>
-        <w:rPr>
-          <w:sz w:val="26"/>
-          <w:szCs w:val="26"/>
-        </w:rPr>
-        <w:t>Százalékszámítás</w:t>
-      </w:r>
-    </w:p>
-    <w:p>
-      <w:pPr>
-        <w:pStyle w:val="Listaszerbekezds"/>
-        <w:numPr>
-          <w:ilvl w:val="1"/>
-          <w:numId w:val="1"/>
-        </w:numPr>
-        <w:rPr>
-          <w:sz w:val="26"/>
-          <w:szCs w:val="26"/>
-        </w:rPr>
-      </w:pPr>
-      <w:r>
-        <w:rPr>
-          <w:sz w:val="26"/>
-          <w:szCs w:val="26"/>
-        </w:rPr>
-        <w:t>Átlagszámítás</w:t>
-      </w:r>
-    </w:p>
-    <w:p>
-      <w:pPr>
-        <w:pStyle w:val="Listaszerbekezds"/>
-        <w:numPr>
-          <w:ilvl w:val="1"/>
-          <w:numId w:val="1"/>
-        </w:numPr>
-        <w:rPr>
-          <w:sz w:val="26"/>
-          <w:szCs w:val="26"/>
-        </w:rPr>
-      </w:pPr>
-      <w:r>
-        <w:rPr>
-          <w:sz w:val="26"/>
-          <w:szCs w:val="26"/>
-        </w:rPr>
-        <w:t>Másodfokú-egyenletkalkulátor</w:t>
-      </w:r>
-    </w:p>
-    <w:p>
-      <w:pPr>
-        <w:pStyle w:val="Listaszerbekezds"/>
-        <w:numPr>
-          <w:ilvl w:val="1"/>
-          <w:numId w:val="1"/>
-        </w:numPr>
-        <w:rPr>
-          <w:sz w:val="26"/>
-          <w:szCs w:val="26"/>
-        </w:rPr>
-      </w:pPr>
-      <w:r>
-        <w:rPr>
-          <w:sz w:val="26"/>
-          <w:szCs w:val="26"/>
-        </w:rPr>
-        <w:t>Legnagyobb közös osztó</w:t>
-      </w:r>
-    </w:p>
-    <w:p>
-      <w:pPr>
-        <w:pStyle w:val="Listaszerbekezds"/>
-        <w:numPr>
-          <w:ilvl w:val="1"/>
-          <w:numId w:val="1"/>
-        </w:numPr>
-        <w:rPr>
-          <w:sz w:val="26"/>
-          <w:szCs w:val="26"/>
-        </w:rPr>
-      </w:pPr>
-      <w:r>
-        <w:rPr>
-          <w:sz w:val="26"/>
-          <w:szCs w:val="26"/>
-        </w:rPr>
-        <w:t>Legkisebb közös többszörös</w:t>
-      </w:r>
-    </w:p>
-    <w:p>
-      <w:pPr>
-        <w:pStyle w:val="Listaszerbekezds"/>
-        <w:numPr>
-          <w:ilvl w:val="1"/>
-          <w:numId w:val="1"/>
-        </w:numPr>
-        <w:rPr>
-          <w:sz w:val="26"/>
-          <w:szCs w:val="26"/>
-        </w:rPr>
-      </w:pPr>
-      <w:r>
-        <w:rPr>
-          <w:sz w:val="26"/>
-          <w:szCs w:val="26"/>
-        </w:rPr>
-        <w:t>Számgenerátor</w:t>
-      </w:r>
-    </w:p>
-    <w:p>
-      <w:pPr>
-        <w:pStyle w:val="Listaszerbekezds"/>
-        <w:numPr>
-          <w:ilvl w:val="0"/>
-          <w:numId w:val="1"/>
-        </w:numPr>
-        <w:rPr>
-          <w:sz w:val="26"/>
-          <w:szCs w:val="26"/>
-        </w:rPr>
-      </w:pPr>
-      <w:r>
-        <w:rPr>
-          <w:sz w:val="26"/>
-          <w:szCs w:val="26"/>
-        </w:rPr>
+        <w:lastRenderedPageBreak/>
         <w:t>Geometriai számítások</w:t>
       </w:r>
     </w:p>
@@ -488,7 +709,7 @@
         <w:rFonts w:ascii="Courier New" w:hAnsi="Courier New" w:cs="Courier New" w:hint="default"/>
       </w:rPr>
     </w:lvl>
-    <w:lvl w:ilvl="2" w:tplc="040E0005" w:tentative="1">
+    <w:lvl w:ilvl="2" w:tplc="040E0005">
       <w:start w:val="1"/>
       <w:numFmt w:val="bullet"/>
       <w:lvlText w:val=""/>
@@ -976,7 +1197,6 @@
   <w:style w:type="character" w:default="1" w:styleId="Bekezdsalapbettpusa">
     <w:name w:val="Default Paragraph Font"/>
     <w:uiPriority w:val="1"/>
-    <w:semiHidden/>
     <w:unhideWhenUsed/>
   </w:style>
   <w:style w:type="table" w:default="1" w:styleId="Normltblzat">

</xml_diff>

<commit_message>
Geometria és Pénzügy számítások részletezése
</commit_message>
<xml_diff>
--- a/Tervek/Alapterv.docx
+++ b/Tervek/Alapterv.docx
@@ -62,6 +62,30 @@
           <w:szCs w:val="26"/>
         </w:rPr>
         <w:br/>
+        <w:t xml:space="preserve">A menü három fő elemet tartalmaz: „Matematika” „Geometria” „Pénzügy”. A három menüpont a saját funkcióit fogja tartalmazni. </w:t>
+      </w:r>
+      <w:r>
+        <w:rPr>
+          <w:sz w:val="26"/>
+          <w:szCs w:val="26"/>
+        </w:rPr>
+        <w:br/>
+        <w:t>Mindegyik ablak tartalmazni fog egy „vissza” gombot, amellyel visszatérhet a felhasználó a főablakhoz.</w:t>
+      </w:r>
+      <w:r>
+        <w:rPr>
+          <w:sz w:val="26"/>
+          <w:szCs w:val="26"/>
+        </w:rPr>
+        <w:br/>
+        <w:t>Minden ablakban lévő kalkuláció gombnyomásra fut le.</w:t>
+      </w:r>
+      <w:r>
+        <w:rPr>
+          <w:sz w:val="26"/>
+          <w:szCs w:val="26"/>
+        </w:rPr>
+        <w:br/>
         <w:t>Tervezett funkciók:</w:t>
       </w:r>
     </w:p>
@@ -252,413 +276,883 @@
           <w:szCs w:val="26"/>
         </w:rPr>
         <w:t>ja egy l</w:t>
+      </w:r>
+      <w:r>
+        <w:rPr>
+          <w:sz w:val="26"/>
+          <w:szCs w:val="26"/>
+        </w:rPr>
+        <w:t>abel mezőbe.</w:t>
+      </w:r>
+    </w:p>
+    <w:p>
+      <w:pPr>
+        <w:pStyle w:val="Listaszerbekezds"/>
+        <w:numPr>
+          <w:ilvl w:val="2"/>
+          <w:numId w:val="1"/>
+        </w:numPr>
+        <w:rPr>
+          <w:sz w:val="26"/>
+          <w:szCs w:val="26"/>
+        </w:rPr>
+      </w:pPr>
+      <w:r>
+        <w:rPr>
+          <w:sz w:val="26"/>
+          <w:szCs w:val="26"/>
+        </w:rPr>
+        <w:t>Egy bemeneti mező, két gomb, egy label kimenet</w:t>
+      </w:r>
+    </w:p>
+    <w:p>
+      <w:pPr>
+        <w:pStyle w:val="Listaszerbekezds"/>
+        <w:numPr>
+          <w:ilvl w:val="1"/>
+          <w:numId w:val="1"/>
+        </w:numPr>
+        <w:rPr>
+          <w:sz w:val="26"/>
+          <w:szCs w:val="26"/>
+        </w:rPr>
+      </w:pPr>
+      <w:r>
+        <w:rPr>
+          <w:sz w:val="26"/>
+          <w:szCs w:val="26"/>
+        </w:rPr>
+        <w:t>Másodfokú-egyenletkalkulátor</w:t>
+      </w:r>
+    </w:p>
+    <w:p>
+      <w:pPr>
+        <w:pStyle w:val="Listaszerbekezds"/>
+        <w:numPr>
+          <w:ilvl w:val="2"/>
+          <w:numId w:val="1"/>
+        </w:numPr>
+        <w:rPr>
+          <w:sz w:val="26"/>
+          <w:szCs w:val="26"/>
+        </w:rPr>
+      </w:pPr>
+      <w:r>
+        <w:rPr>
+          <w:sz w:val="26"/>
+          <w:szCs w:val="26"/>
+        </w:rPr>
+        <w:t>Bekéri az „a”, „b”, „c” értékeket, majd ellenőrzi az egyenlet diszkriminánsát, amennyiben ez negatív/lehetetlen eredményt ad vissza, a program hibát fog jelezni.</w:t>
+      </w:r>
+      <w:r>
+        <w:rPr>
+          <w:sz w:val="26"/>
+          <w:szCs w:val="26"/>
+        </w:rPr>
+        <w:t xml:space="preserve"> Amennyiben megfelel, a program kiszámítja a teljes egyenletet, és kiírja a(z) egy/kettő megoldást egy-egy label mezőben.</w:t>
+      </w:r>
+    </w:p>
+    <w:p>
+      <w:pPr>
+        <w:pStyle w:val="Listaszerbekezds"/>
+        <w:numPr>
+          <w:ilvl w:val="2"/>
+          <w:numId w:val="1"/>
+        </w:numPr>
+        <w:rPr>
+          <w:sz w:val="26"/>
+          <w:szCs w:val="26"/>
+        </w:rPr>
+      </w:pPr>
+      <w:r>
+        <w:rPr>
+          <w:sz w:val="26"/>
+          <w:szCs w:val="26"/>
+        </w:rPr>
+        <w:t>Három bemeneti mező, egy gomb és két label kimenet</w:t>
+      </w:r>
+    </w:p>
+    <w:p>
+      <w:pPr>
+        <w:pStyle w:val="Listaszerbekezds"/>
+        <w:numPr>
+          <w:ilvl w:val="1"/>
+          <w:numId w:val="1"/>
+        </w:numPr>
+        <w:rPr>
+          <w:sz w:val="26"/>
+          <w:szCs w:val="26"/>
+        </w:rPr>
+      </w:pPr>
+      <w:r>
+        <w:rPr>
+          <w:sz w:val="26"/>
+          <w:szCs w:val="26"/>
+        </w:rPr>
+        <w:t>Számgenerátor</w:t>
+      </w:r>
+    </w:p>
+    <w:p>
+      <w:pPr>
+        <w:pStyle w:val="Listaszerbekezds"/>
+        <w:numPr>
+          <w:ilvl w:val="2"/>
+          <w:numId w:val="1"/>
+        </w:numPr>
+        <w:rPr>
+          <w:sz w:val="26"/>
+          <w:szCs w:val="26"/>
+        </w:rPr>
+      </w:pPr>
+      <w:r>
+        <w:rPr>
+          <w:sz w:val="26"/>
+          <w:szCs w:val="26"/>
+        </w:rPr>
+        <w:t>Bekéri a tartomány kezdő és végértékét, amelyek között számot kell generálnia. Ezeket beilleszti egy random függvénybe, ami visszaad egy számot, ezt kiírva egy label mezőbe</w:t>
+      </w:r>
+      <w:r>
+        <w:rPr>
+          <w:sz w:val="26"/>
+          <w:szCs w:val="26"/>
+        </w:rPr>
+        <w:t>n</w:t>
+      </w:r>
+      <w:r>
+        <w:rPr>
+          <w:sz w:val="26"/>
+          <w:szCs w:val="26"/>
+        </w:rPr>
+        <w:t xml:space="preserve">. </w:t>
+      </w:r>
+    </w:p>
+    <w:p>
+      <w:pPr>
+        <w:rPr>
+          <w:sz w:val="26"/>
+          <w:szCs w:val="26"/>
+        </w:rPr>
+      </w:pPr>
+    </w:p>
+    <w:p>
+      <w:pPr>
+        <w:pStyle w:val="Listaszerbekezds"/>
+        <w:numPr>
+          <w:ilvl w:val="0"/>
+          <w:numId w:val="1"/>
+        </w:numPr>
+        <w:rPr>
+          <w:sz w:val="26"/>
+          <w:szCs w:val="26"/>
+        </w:rPr>
+      </w:pPr>
+      <w:r>
+        <w:rPr>
+          <w:sz w:val="26"/>
+          <w:szCs w:val="26"/>
+        </w:rPr>
+        <w:t>Geometriai számítások</w:t>
+      </w:r>
+    </w:p>
+    <w:p>
+      <w:pPr>
+        <w:pStyle w:val="Listaszerbekezds"/>
+        <w:numPr>
+          <w:ilvl w:val="1"/>
+          <w:numId w:val="1"/>
+        </w:numPr>
+        <w:rPr>
+          <w:sz w:val="26"/>
+          <w:szCs w:val="26"/>
+        </w:rPr>
+      </w:pPr>
+      <w:r>
+        <w:rPr>
+          <w:sz w:val="26"/>
+          <w:szCs w:val="26"/>
+        </w:rPr>
+        <w:t>Háromszög (Kerület &amp; Terület)</w:t>
+      </w:r>
+    </w:p>
+    <w:p>
+      <w:pPr>
+        <w:pStyle w:val="Listaszerbekezds"/>
+        <w:numPr>
+          <w:ilvl w:val="2"/>
+          <w:numId w:val="1"/>
+        </w:numPr>
+        <w:rPr>
+          <w:sz w:val="26"/>
+          <w:szCs w:val="26"/>
+        </w:rPr>
+      </w:pPr>
+      <w:r>
+        <w:rPr>
+          <w:sz w:val="26"/>
+          <w:szCs w:val="26"/>
+        </w:rPr>
+        <w:t xml:space="preserve">Tartalmazni fogja a háromszög három oldalának bemeneti mezőit. Ellenőrzi, hogy a háromszög lehetséges-e és gombnyomásra elkezdődik a számítás. Két label mezőbe kiírja a két kimeneti értéket. </w:t>
+      </w:r>
+    </w:p>
+    <w:p>
+      <w:pPr>
+        <w:pStyle w:val="Listaszerbekezds"/>
+        <w:numPr>
+          <w:ilvl w:val="2"/>
+          <w:numId w:val="1"/>
+        </w:numPr>
+        <w:rPr>
+          <w:sz w:val="26"/>
+          <w:szCs w:val="26"/>
+        </w:rPr>
+      </w:pPr>
+      <w:r>
+        <w:rPr>
+          <w:sz w:val="26"/>
+          <w:szCs w:val="26"/>
+        </w:rPr>
+        <w:t>Három bemeneti mező, két kimeneti</w:t>
+      </w:r>
+      <w:r>
+        <w:rPr>
+          <w:sz w:val="26"/>
+          <w:szCs w:val="26"/>
+        </w:rPr>
+        <w:t xml:space="preserve"> label</w:t>
+      </w:r>
+      <w:r>
+        <w:rPr>
+          <w:sz w:val="26"/>
+          <w:szCs w:val="26"/>
+        </w:rPr>
+        <w:t>, egy gomb.</w:t>
+      </w:r>
+    </w:p>
+    <w:p>
+      <w:pPr>
+        <w:pStyle w:val="Listaszerbekezds"/>
+        <w:numPr>
+          <w:ilvl w:val="1"/>
+          <w:numId w:val="1"/>
+        </w:numPr>
+        <w:rPr>
+          <w:sz w:val="26"/>
+          <w:szCs w:val="26"/>
+        </w:rPr>
+      </w:pPr>
+      <w:r>
+        <w:rPr>
+          <w:sz w:val="26"/>
+          <w:szCs w:val="26"/>
+        </w:rPr>
+        <w:t>Pitagorasz-tétel</w:t>
+      </w:r>
+    </w:p>
+    <w:p>
+      <w:pPr>
+        <w:pStyle w:val="Listaszerbekezds"/>
+        <w:numPr>
+          <w:ilvl w:val="2"/>
+          <w:numId w:val="1"/>
+        </w:numPr>
+        <w:rPr>
+          <w:sz w:val="26"/>
+          <w:szCs w:val="26"/>
+        </w:rPr>
+      </w:pPr>
+      <w:r>
+        <w:rPr>
+          <w:sz w:val="26"/>
+          <w:szCs w:val="26"/>
+        </w:rPr>
+        <w:t>A program bekéri a derékszö</w:t>
+      </w:r>
+      <w:r>
+        <w:rPr>
+          <w:sz w:val="26"/>
+          <w:szCs w:val="26"/>
+        </w:rPr>
+        <w:t>gű háromszög két befogóját, majd a Pitagorasz-tétel segítségével kiszámolja az átfogó hosszát is.</w:t>
+      </w:r>
+      <w:r>
+        <w:rPr>
+          <w:sz w:val="26"/>
+          <w:szCs w:val="26"/>
+        </w:rPr>
+        <w:t xml:space="preserve"> Ezt egy label mezőben kiírja kimenetként.</w:t>
+      </w:r>
+      <w:r>
+        <w:rPr>
+          <w:sz w:val="26"/>
+          <w:szCs w:val="26"/>
+        </w:rPr>
+        <w:t xml:space="preserve"> Ellenőrzi azt, hogy a megadott adatok alapján a derékszögű háromszög lehetséges-e.</w:t>
+      </w:r>
+    </w:p>
+    <w:p>
+      <w:pPr>
+        <w:pStyle w:val="Listaszerbekezds"/>
+        <w:numPr>
+          <w:ilvl w:val="2"/>
+          <w:numId w:val="1"/>
+        </w:numPr>
+        <w:rPr>
+          <w:sz w:val="26"/>
+          <w:szCs w:val="26"/>
+        </w:rPr>
+      </w:pPr>
+      <w:r>
+        <w:rPr>
+          <w:sz w:val="26"/>
+          <w:szCs w:val="26"/>
+        </w:rPr>
+        <w:t>Két bemeneti mező, egy kimeneti label, egy gomb.</w:t>
+      </w:r>
+    </w:p>
+    <w:p>
+      <w:pPr>
+        <w:pStyle w:val="Listaszerbekezds"/>
+        <w:numPr>
+          <w:ilvl w:val="1"/>
+          <w:numId w:val="1"/>
+        </w:numPr>
+        <w:rPr>
+          <w:sz w:val="26"/>
+          <w:szCs w:val="26"/>
+        </w:rPr>
+      </w:pPr>
+      <w:r>
+        <w:rPr>
+          <w:sz w:val="26"/>
+          <w:szCs w:val="26"/>
+        </w:rPr>
+        <w:t>Négyzet (Kerület &amp; Terület)</w:t>
+      </w:r>
+    </w:p>
+    <w:p>
+      <w:pPr>
+        <w:pStyle w:val="Listaszerbekezds"/>
+        <w:numPr>
+          <w:ilvl w:val="2"/>
+          <w:numId w:val="1"/>
+        </w:numPr>
+        <w:rPr>
+          <w:sz w:val="26"/>
+          <w:szCs w:val="26"/>
+        </w:rPr>
+      </w:pPr>
+      <w:r>
+        <w:rPr>
+          <w:sz w:val="26"/>
+          <w:szCs w:val="26"/>
+        </w:rPr>
+        <w:t>Tartalmazni fogja a</w:t>
+      </w:r>
+      <w:r>
+        <w:rPr>
+          <w:sz w:val="26"/>
+          <w:szCs w:val="26"/>
+        </w:rPr>
+        <w:t xml:space="preserve"> négyzet </w:t>
+      </w:r>
+      <w:r>
+        <w:rPr>
+          <w:sz w:val="26"/>
+          <w:szCs w:val="26"/>
+        </w:rPr>
+        <w:t>oldalának bemeneti mezőjét</w:t>
+      </w:r>
+      <w:r>
+        <w:rPr>
+          <w:sz w:val="26"/>
+          <w:szCs w:val="26"/>
+        </w:rPr>
+        <w:t xml:space="preserve">. Két label mezőbe kiírja a két kimeneti értéket. </w:t>
+      </w:r>
+    </w:p>
+    <w:p>
+      <w:pPr>
+        <w:pStyle w:val="Listaszerbekezds"/>
+        <w:numPr>
+          <w:ilvl w:val="2"/>
+          <w:numId w:val="1"/>
+        </w:numPr>
+        <w:rPr>
+          <w:sz w:val="26"/>
+          <w:szCs w:val="26"/>
+        </w:rPr>
+      </w:pPr>
+      <w:r>
+        <w:rPr>
+          <w:sz w:val="26"/>
+          <w:szCs w:val="26"/>
+        </w:rPr>
+        <w:t>Egy bemeneti mező, egy kimeneti label és egy gomb.</w:t>
+      </w:r>
+    </w:p>
+    <w:p>
+      <w:pPr>
+        <w:pStyle w:val="Listaszerbekezds"/>
+        <w:numPr>
+          <w:ilvl w:val="1"/>
+          <w:numId w:val="1"/>
+        </w:numPr>
+        <w:rPr>
+          <w:sz w:val="26"/>
+          <w:szCs w:val="26"/>
+        </w:rPr>
+      </w:pPr>
+      <w:r>
+        <w:rPr>
+          <w:sz w:val="26"/>
+          <w:szCs w:val="26"/>
+        </w:rPr>
+        <w:t>Kör (Kerület &amp; Terület)</w:t>
+      </w:r>
+    </w:p>
+    <w:p>
+      <w:pPr>
+        <w:pStyle w:val="Listaszerbekezds"/>
+        <w:numPr>
+          <w:ilvl w:val="2"/>
+          <w:numId w:val="1"/>
+        </w:numPr>
+        <w:rPr>
+          <w:sz w:val="26"/>
+          <w:szCs w:val="26"/>
+        </w:rPr>
+      </w:pPr>
+      <w:r>
+        <w:rPr>
+          <w:sz w:val="26"/>
+          <w:szCs w:val="26"/>
+        </w:rPr>
+        <w:t>Bekéri a kör sugarát, majd ezek alapján kiszámítja a</w:t>
+      </w:r>
+      <w:r>
+        <w:rPr>
+          <w:sz w:val="26"/>
+          <w:szCs w:val="26"/>
+        </w:rPr>
+        <w:t xml:space="preserve"> két értéket. A két kimenet két label mezőben kerül kiírásra.</w:t>
+      </w:r>
+    </w:p>
+    <w:p>
+      <w:pPr>
+        <w:pStyle w:val="Listaszerbekezds"/>
+        <w:numPr>
+          <w:ilvl w:val="2"/>
+          <w:numId w:val="1"/>
+        </w:numPr>
+        <w:rPr>
+          <w:sz w:val="26"/>
+          <w:szCs w:val="26"/>
+        </w:rPr>
+      </w:pPr>
+      <w:r>
+        <w:rPr>
+          <w:sz w:val="26"/>
+          <w:szCs w:val="26"/>
+        </w:rPr>
+        <w:t>Egy bemeneti mező, két kimeneti label, egy gomb.</w:t>
+      </w:r>
+    </w:p>
+    <w:p>
+      <w:pPr>
+        <w:pStyle w:val="Listaszerbekezds"/>
+        <w:numPr>
+          <w:ilvl w:val="1"/>
+          <w:numId w:val="1"/>
+        </w:numPr>
+        <w:rPr>
+          <w:sz w:val="26"/>
+          <w:szCs w:val="26"/>
+        </w:rPr>
+      </w:pPr>
+      <w:r>
+        <w:rPr>
+          <w:sz w:val="26"/>
+          <w:szCs w:val="26"/>
+        </w:rPr>
+        <w:t>Kocka (Térfogat,</w:t>
+      </w:r>
+      <w:r>
+        <w:rPr>
+          <w:sz w:val="26"/>
+          <w:szCs w:val="26"/>
+        </w:rPr>
+        <w:t xml:space="preserve"> felszín</w:t>
+      </w:r>
+      <w:r>
+        <w:rPr>
+          <w:sz w:val="26"/>
+          <w:szCs w:val="26"/>
+        </w:rPr>
+        <w:t>)</w:t>
+      </w:r>
+    </w:p>
+    <w:p>
+      <w:pPr>
+        <w:pStyle w:val="Listaszerbekezds"/>
+        <w:numPr>
+          <w:ilvl w:val="2"/>
+          <w:numId w:val="1"/>
+        </w:numPr>
+        <w:rPr>
+          <w:sz w:val="26"/>
+          <w:szCs w:val="26"/>
+        </w:rPr>
+      </w:pPr>
+      <w:r>
+        <w:rPr>
+          <w:sz w:val="26"/>
+          <w:szCs w:val="26"/>
+        </w:rPr>
+        <w:t>Bekéri a kocka élének hosszát, majd ezek alapján kiszámítja a két értéket, két label mezőben kiírja azt.</w:t>
+      </w:r>
+    </w:p>
+    <w:p>
+      <w:pPr>
+        <w:pStyle w:val="Listaszerbekezds"/>
+        <w:numPr>
+          <w:ilvl w:val="2"/>
+          <w:numId w:val="1"/>
+        </w:numPr>
+        <w:rPr>
+          <w:sz w:val="26"/>
+          <w:szCs w:val="26"/>
+        </w:rPr>
+      </w:pPr>
+      <w:r>
+        <w:rPr>
+          <w:sz w:val="26"/>
+          <w:szCs w:val="26"/>
+        </w:rPr>
+        <w:t>Egy bemeneti mező, két kimeneti label, egy gomb.</w:t>
+      </w:r>
+    </w:p>
+    <w:p>
+      <w:pPr>
+        <w:pStyle w:val="Listaszerbekezds"/>
+        <w:numPr>
+          <w:ilvl w:val="1"/>
+          <w:numId w:val="1"/>
+        </w:numPr>
+        <w:rPr>
+          <w:sz w:val="26"/>
+          <w:szCs w:val="26"/>
+        </w:rPr>
+      </w:pPr>
+      <w:r>
+        <w:rPr>
+          <w:sz w:val="26"/>
+          <w:szCs w:val="26"/>
+        </w:rPr>
+        <w:t>Henger (Térfogat</w:t>
+      </w:r>
+      <w:r>
+        <w:rPr>
+          <w:sz w:val="26"/>
+          <w:szCs w:val="26"/>
+        </w:rPr>
+        <w:t>, felszín</w:t>
+      </w:r>
+      <w:r>
+        <w:rPr>
+          <w:sz w:val="26"/>
+          <w:szCs w:val="26"/>
+        </w:rPr>
+        <w:t>)</w:t>
+      </w:r>
+    </w:p>
+    <w:p>
+      <w:pPr>
+        <w:pStyle w:val="Listaszerbekezds"/>
+        <w:numPr>
+          <w:ilvl w:val="2"/>
+          <w:numId w:val="1"/>
+        </w:numPr>
+        <w:rPr>
+          <w:sz w:val="26"/>
+          <w:szCs w:val="26"/>
+        </w:rPr>
+      </w:pPr>
+      <w:r>
+        <w:rPr>
+          <w:sz w:val="26"/>
+          <w:szCs w:val="26"/>
+        </w:rPr>
+        <w:t>Bekéri a henger sugarát és magasságát, ezek alapján kiszámítja az értékeket. Kiírásra kerülnek a számított értékek két label mezőbe</w:t>
+      </w:r>
+      <w:r>
+        <w:rPr>
+          <w:sz w:val="26"/>
+          <w:szCs w:val="26"/>
+        </w:rPr>
+        <w:t>n</w:t>
+      </w:r>
+      <w:r>
+        <w:rPr>
+          <w:sz w:val="26"/>
+          <w:szCs w:val="26"/>
+        </w:rPr>
+        <w:t>.</w:t>
+      </w:r>
+    </w:p>
+    <w:p>
+      <w:pPr>
+        <w:pStyle w:val="Listaszerbekezds"/>
+        <w:numPr>
+          <w:ilvl w:val="2"/>
+          <w:numId w:val="1"/>
+        </w:numPr>
+        <w:rPr>
+          <w:sz w:val="26"/>
+          <w:szCs w:val="26"/>
+        </w:rPr>
+      </w:pPr>
+      <w:r>
+        <w:rPr>
+          <w:sz w:val="26"/>
+          <w:szCs w:val="26"/>
+        </w:rPr>
+        <w:t>Két</w:t>
+      </w:r>
+      <w:r>
+        <w:rPr>
+          <w:sz w:val="26"/>
+          <w:szCs w:val="26"/>
+        </w:rPr>
+        <w:t xml:space="preserve"> bemeneti mező, két kimeneti label, egy gomb.</w:t>
+      </w:r>
+    </w:p>
+    <w:p>
+      <w:pPr>
+        <w:pStyle w:val="Listaszerbekezds"/>
+        <w:numPr>
+          <w:ilvl w:val="0"/>
+          <w:numId w:val="1"/>
+        </w:numPr>
+        <w:rPr>
+          <w:sz w:val="26"/>
+          <w:szCs w:val="26"/>
+        </w:rPr>
+      </w:pPr>
+      <w:r>
+        <w:rPr>
+          <w:sz w:val="26"/>
+          <w:szCs w:val="26"/>
+        </w:rPr>
+        <w:t>Pénzügyi számítások</w:t>
+      </w:r>
+    </w:p>
+    <w:p>
+      <w:pPr>
+        <w:pStyle w:val="Listaszerbekezds"/>
+        <w:numPr>
+          <w:ilvl w:val="1"/>
+          <w:numId w:val="1"/>
+        </w:numPr>
+        <w:rPr>
+          <w:sz w:val="26"/>
+          <w:szCs w:val="26"/>
+        </w:rPr>
+      </w:pPr>
+      <w:r>
+        <w:rPr>
+          <w:sz w:val="26"/>
+          <w:szCs w:val="26"/>
+        </w:rPr>
+        <w:t>Borravaló</w:t>
+      </w:r>
+    </w:p>
+    <w:p>
+      <w:pPr>
+        <w:pStyle w:val="Listaszerbekezds"/>
+        <w:numPr>
+          <w:ilvl w:val="2"/>
+          <w:numId w:val="1"/>
+        </w:numPr>
+        <w:rPr>
+          <w:sz w:val="26"/>
+          <w:szCs w:val="26"/>
+        </w:rPr>
+      </w:pPr>
+      <w:r>
+        <w:rPr>
+          <w:sz w:val="26"/>
+          <w:szCs w:val="26"/>
+        </w:rPr>
+        <w:t>Bekéri a vásárlás összegét és a borravaló értékét százalékban.</w:t>
+      </w:r>
+      <w:r>
+        <w:rPr>
+          <w:sz w:val="26"/>
+          <w:szCs w:val="26"/>
+        </w:rPr>
+        <w:t xml:space="preserve"> Ezt kiszámítja, majd kiírja a végső összeget és a bo</w:t>
+      </w:r>
+      <w:r>
+        <w:rPr>
+          <w:sz w:val="26"/>
+          <w:szCs w:val="26"/>
+        </w:rPr>
+        <w:t>rravaló összegét label mezőkben</w:t>
+      </w:r>
+      <w:r>
+        <w:rPr>
+          <w:sz w:val="26"/>
+          <w:szCs w:val="26"/>
+        </w:rPr>
+        <w:t>.</w:t>
+      </w:r>
+    </w:p>
+    <w:p>
+      <w:pPr>
+        <w:pStyle w:val="Listaszerbekezds"/>
+        <w:numPr>
+          <w:ilvl w:val="2"/>
+          <w:numId w:val="1"/>
+        </w:numPr>
+        <w:rPr>
+          <w:sz w:val="26"/>
+          <w:szCs w:val="26"/>
+        </w:rPr>
+      </w:pPr>
+      <w:r>
+        <w:rPr>
+          <w:sz w:val="26"/>
+          <w:szCs w:val="26"/>
+        </w:rPr>
+        <w:t>Két bemeneti mező, két kimeneti label, egy gomb</w:t>
+      </w:r>
+      <w:r>
+        <w:rPr>
+          <w:sz w:val="26"/>
+          <w:szCs w:val="26"/>
+        </w:rPr>
+        <w:br/>
+      </w:r>
+    </w:p>
+    <w:p>
+      <w:pPr>
+        <w:rPr>
+          <w:sz w:val="26"/>
+          <w:szCs w:val="26"/>
+        </w:rPr>
+      </w:pPr>
+    </w:p>
+    <w:p>
+      <w:pPr>
+        <w:pStyle w:val="Listaszerbekezds"/>
+        <w:numPr>
+          <w:ilvl w:val="1"/>
+          <w:numId w:val="1"/>
+        </w:numPr>
+        <w:rPr>
+          <w:sz w:val="26"/>
+          <w:szCs w:val="26"/>
+        </w:rPr>
+      </w:pPr>
+      <w:r>
+        <w:rPr>
+          <w:sz w:val="26"/>
+          <w:szCs w:val="26"/>
+        </w:rPr>
+        <w:lastRenderedPageBreak/>
+        <w:t>Kamat</w:t>
+      </w:r>
+      <w:r>
+        <w:rPr>
+          <w:sz w:val="26"/>
+          <w:szCs w:val="26"/>
+        </w:rPr>
+        <w:t>-kalkulátor</w:t>
+      </w:r>
+    </w:p>
+    <w:p>
+      <w:pPr>
+        <w:pStyle w:val="Listaszerbekezds"/>
+        <w:numPr>
+          <w:ilvl w:val="2"/>
+          <w:numId w:val="1"/>
+        </w:numPr>
+        <w:rPr>
+          <w:sz w:val="26"/>
+          <w:szCs w:val="26"/>
+        </w:rPr>
+      </w:pPr>
+      <w:r>
+        <w:rPr>
+          <w:sz w:val="26"/>
+          <w:szCs w:val="26"/>
+        </w:rPr>
+        <w:t>Bekéri a pénzösszeget, a kamat havi mértékét és a hitel futamidejét</w:t>
+      </w:r>
+      <w:r>
+        <w:rPr>
+          <w:sz w:val="26"/>
+          <w:szCs w:val="26"/>
+        </w:rPr>
+        <w:t xml:space="preserve"> hétben</w:t>
+      </w:r>
+      <w:r>
+        <w:rPr>
+          <w:sz w:val="26"/>
+          <w:szCs w:val="26"/>
+        </w:rPr>
+        <w:t>.</w:t>
+      </w:r>
+      <w:r>
+        <w:rPr>
+          <w:sz w:val="26"/>
+          <w:szCs w:val="26"/>
+        </w:rPr>
+        <w:t xml:space="preserve"> </w:t>
+      </w:r>
+      <w:r>
+        <w:rPr>
+          <w:sz w:val="26"/>
+          <w:szCs w:val="26"/>
+        </w:rPr>
+        <w:t xml:space="preserve">Összegül </w:t>
+      </w:r>
+      <w:r>
+        <w:rPr>
+          <w:sz w:val="26"/>
+          <w:szCs w:val="26"/>
+        </w:rPr>
+        <w:t>kiadja az eltelt idő utáni teljes összeget.</w:t>
+      </w:r>
+      <w:r>
+        <w:rPr>
+          <w:sz w:val="26"/>
+          <w:szCs w:val="26"/>
+        </w:rPr>
+        <w:t xml:space="preserve"> (egy label mezőben)</w:t>
+      </w:r>
+    </w:p>
+    <w:p>
+      <w:pPr>
+        <w:pStyle w:val="Listaszerbekezds"/>
+        <w:numPr>
+          <w:ilvl w:val="2"/>
+          <w:numId w:val="1"/>
+        </w:numPr>
+        <w:rPr>
+          <w:sz w:val="26"/>
+          <w:szCs w:val="26"/>
+        </w:rPr>
+      </w:pPr>
+      <w:r>
+        <w:rPr>
+          <w:sz w:val="26"/>
+          <w:szCs w:val="26"/>
+        </w:rPr>
+        <w:t>Három bemeneti mező, egy kimeneti label, egy gomb.</w:t>
       </w:r>
       <w:bookmarkStart w:id="0" w:name="_GoBack"/>
       <w:bookmarkEnd w:id="0"/>
-      <w:r>
-        <w:rPr>
-          <w:sz w:val="26"/>
-          <w:szCs w:val="26"/>
-        </w:rPr>
-        <w:t>abel mezőbe.</w:t>
-      </w:r>
-    </w:p>
-    <w:p>
-      <w:pPr>
-        <w:pStyle w:val="Listaszerbekezds"/>
-        <w:numPr>
-          <w:ilvl w:val="2"/>
-          <w:numId w:val="1"/>
-        </w:numPr>
-        <w:rPr>
-          <w:sz w:val="26"/>
-          <w:szCs w:val="26"/>
-        </w:rPr>
-      </w:pPr>
-      <w:r>
-        <w:rPr>
-          <w:sz w:val="26"/>
-          <w:szCs w:val="26"/>
-        </w:rPr>
-        <w:t>Egy bemeneti mező, két gomb, egy label kimenet</w:t>
-      </w:r>
-    </w:p>
-    <w:p>
-      <w:pPr>
-        <w:pStyle w:val="Listaszerbekezds"/>
-        <w:numPr>
-          <w:ilvl w:val="1"/>
-          <w:numId w:val="1"/>
-        </w:numPr>
-        <w:rPr>
-          <w:sz w:val="26"/>
-          <w:szCs w:val="26"/>
-        </w:rPr>
-      </w:pPr>
-      <w:r>
-        <w:rPr>
-          <w:sz w:val="26"/>
-          <w:szCs w:val="26"/>
-        </w:rPr>
-        <w:t>Másodfokú-egyenletkalkulátor</w:t>
-      </w:r>
-    </w:p>
-    <w:p>
-      <w:pPr>
-        <w:pStyle w:val="Listaszerbekezds"/>
-        <w:numPr>
-          <w:ilvl w:val="2"/>
-          <w:numId w:val="1"/>
-        </w:numPr>
-        <w:rPr>
-          <w:sz w:val="26"/>
-          <w:szCs w:val="26"/>
-        </w:rPr>
-      </w:pPr>
-      <w:r>
-        <w:rPr>
-          <w:sz w:val="26"/>
-          <w:szCs w:val="26"/>
-        </w:rPr>
-        <w:t>Bekéri az „a”, „b”, „c” értékeket, majd ellenőrzi az egyenlet diszkriminánsát, amennyiben ez negatív/lehetetlen eredményt ad vissza, a program hibát fog jelezni.</w:t>
-      </w:r>
-      <w:r>
-        <w:rPr>
-          <w:sz w:val="26"/>
-          <w:szCs w:val="26"/>
-        </w:rPr>
-        <w:t xml:space="preserve"> Amennyiben megfelel, a program kiszámítja a teljes egyenletet, és kiírja a(z) egy/kettő megoldást egy-egy label mezőben.</w:t>
-      </w:r>
-    </w:p>
-    <w:p>
-      <w:pPr>
-        <w:pStyle w:val="Listaszerbekezds"/>
-        <w:numPr>
-          <w:ilvl w:val="2"/>
-          <w:numId w:val="1"/>
-        </w:numPr>
-        <w:rPr>
-          <w:sz w:val="26"/>
-          <w:szCs w:val="26"/>
-        </w:rPr>
-      </w:pPr>
-      <w:r>
-        <w:rPr>
-          <w:sz w:val="26"/>
-          <w:szCs w:val="26"/>
-        </w:rPr>
-        <w:t>Három bemeneti mező, egy gomb és két label kimenet</w:t>
-      </w:r>
-    </w:p>
-    <w:p>
-      <w:pPr>
-        <w:pStyle w:val="Listaszerbekezds"/>
-        <w:numPr>
-          <w:ilvl w:val="1"/>
-          <w:numId w:val="1"/>
-        </w:numPr>
-        <w:rPr>
-          <w:sz w:val="26"/>
-          <w:szCs w:val="26"/>
-        </w:rPr>
-      </w:pPr>
-      <w:r>
-        <w:rPr>
-          <w:sz w:val="26"/>
-          <w:szCs w:val="26"/>
-        </w:rPr>
-        <w:t>Számgenerátor</w:t>
-      </w:r>
-    </w:p>
-    <w:p>
-      <w:pPr>
-        <w:pStyle w:val="Listaszerbekezds"/>
-        <w:numPr>
-          <w:ilvl w:val="2"/>
-          <w:numId w:val="1"/>
-        </w:numPr>
-        <w:rPr>
-          <w:sz w:val="26"/>
-          <w:szCs w:val="26"/>
-        </w:rPr>
-      </w:pPr>
-      <w:r>
-        <w:rPr>
-          <w:sz w:val="26"/>
-          <w:szCs w:val="26"/>
-        </w:rPr>
-        <w:t>Bekéri a tartomány kezdő és végértékét, amelyek között számot kell generálnia. Ezeket beilleszti egy random függvénybe, ami visszaad egy számot, ezt kiírva egy label mezőbe</w:t>
-      </w:r>
-      <w:r>
-        <w:rPr>
-          <w:sz w:val="26"/>
-          <w:szCs w:val="26"/>
-        </w:rPr>
-        <w:t>n</w:t>
-      </w:r>
-      <w:r>
-        <w:rPr>
-          <w:sz w:val="26"/>
-          <w:szCs w:val="26"/>
-        </w:rPr>
-        <w:t xml:space="preserve">. </w:t>
-      </w:r>
-    </w:p>
-    <w:p>
-      <w:pPr>
-        <w:rPr>
-          <w:sz w:val="26"/>
-          <w:szCs w:val="26"/>
-        </w:rPr>
-      </w:pPr>
-      <w:r>
-        <w:rPr>
-          <w:sz w:val="26"/>
-          <w:szCs w:val="26"/>
-        </w:rPr>
-        <w:br w:type="page"/>
-      </w:r>
-    </w:p>
-    <w:p>
-      <w:pPr>
-        <w:pStyle w:val="Listaszerbekezds"/>
-        <w:numPr>
-          <w:ilvl w:val="0"/>
-          <w:numId w:val="1"/>
-        </w:numPr>
-        <w:rPr>
-          <w:sz w:val="26"/>
-          <w:szCs w:val="26"/>
-        </w:rPr>
-      </w:pPr>
-      <w:r>
-        <w:rPr>
-          <w:sz w:val="26"/>
-          <w:szCs w:val="26"/>
-        </w:rPr>
-        <w:lastRenderedPageBreak/>
-        <w:t>Geometriai számítások</w:t>
-      </w:r>
-    </w:p>
-    <w:p>
-      <w:pPr>
-        <w:pStyle w:val="Listaszerbekezds"/>
-        <w:numPr>
-          <w:ilvl w:val="1"/>
-          <w:numId w:val="1"/>
-        </w:numPr>
-        <w:rPr>
-          <w:sz w:val="26"/>
-          <w:szCs w:val="26"/>
-        </w:rPr>
-      </w:pPr>
-      <w:r>
-        <w:rPr>
-          <w:sz w:val="26"/>
-          <w:szCs w:val="26"/>
-        </w:rPr>
-        <w:t>Háromszög (Kerület &amp; Terület)</w:t>
-      </w:r>
-    </w:p>
-    <w:p>
-      <w:pPr>
-        <w:pStyle w:val="Listaszerbekezds"/>
-        <w:numPr>
-          <w:ilvl w:val="1"/>
-          <w:numId w:val="1"/>
-        </w:numPr>
-        <w:rPr>
-          <w:sz w:val="26"/>
-          <w:szCs w:val="26"/>
-        </w:rPr>
-      </w:pPr>
-      <w:r>
-        <w:rPr>
-          <w:sz w:val="26"/>
-          <w:szCs w:val="26"/>
-        </w:rPr>
-        <w:t>Pitagorasz-tétel</w:t>
-      </w:r>
-    </w:p>
-    <w:p>
-      <w:pPr>
-        <w:pStyle w:val="Listaszerbekezds"/>
-        <w:numPr>
-          <w:ilvl w:val="1"/>
-          <w:numId w:val="1"/>
-        </w:numPr>
-        <w:rPr>
-          <w:sz w:val="26"/>
-          <w:szCs w:val="26"/>
-        </w:rPr>
-      </w:pPr>
-      <w:r>
-        <w:rPr>
-          <w:sz w:val="26"/>
-          <w:szCs w:val="26"/>
-        </w:rPr>
-        <w:t>Négyzet (Kerület &amp; Terület)</w:t>
-      </w:r>
-    </w:p>
-    <w:p>
-      <w:pPr>
-        <w:pStyle w:val="Listaszerbekezds"/>
-        <w:numPr>
-          <w:ilvl w:val="1"/>
-          <w:numId w:val="1"/>
-        </w:numPr>
-        <w:rPr>
-          <w:sz w:val="26"/>
-          <w:szCs w:val="26"/>
-        </w:rPr>
-      </w:pPr>
-      <w:r>
-        <w:rPr>
-          <w:sz w:val="26"/>
-          <w:szCs w:val="26"/>
-        </w:rPr>
-        <w:t>Kör (Kerület &amp; Terület)</w:t>
-      </w:r>
-    </w:p>
-    <w:p>
-      <w:pPr>
-        <w:pStyle w:val="Listaszerbekezds"/>
-        <w:numPr>
-          <w:ilvl w:val="1"/>
-          <w:numId w:val="1"/>
-        </w:numPr>
-        <w:rPr>
-          <w:sz w:val="26"/>
-          <w:szCs w:val="26"/>
-        </w:rPr>
-      </w:pPr>
-      <w:r>
-        <w:rPr>
-          <w:sz w:val="26"/>
-          <w:szCs w:val="26"/>
-        </w:rPr>
-        <w:t>Kocka (Térfogat, terület)</w:t>
-      </w:r>
-    </w:p>
-    <w:p>
-      <w:pPr>
-        <w:pStyle w:val="Listaszerbekezds"/>
-        <w:numPr>
-          <w:ilvl w:val="1"/>
-          <w:numId w:val="1"/>
-        </w:numPr>
-        <w:rPr>
-          <w:sz w:val="26"/>
-          <w:szCs w:val="26"/>
-        </w:rPr>
-      </w:pPr>
-      <w:r>
-        <w:rPr>
-          <w:sz w:val="26"/>
-          <w:szCs w:val="26"/>
-        </w:rPr>
-        <w:t>Henger (Térfogat)</w:t>
-      </w:r>
-    </w:p>
-    <w:p>
-      <w:pPr>
-        <w:pStyle w:val="Listaszerbekezds"/>
-        <w:numPr>
-          <w:ilvl w:val="0"/>
-          <w:numId w:val="1"/>
-        </w:numPr>
-        <w:rPr>
-          <w:sz w:val="26"/>
-          <w:szCs w:val="26"/>
-        </w:rPr>
-      </w:pPr>
-      <w:r>
-        <w:rPr>
-          <w:sz w:val="26"/>
-          <w:szCs w:val="26"/>
-        </w:rPr>
-        <w:t>Pénzügyi számítások</w:t>
-      </w:r>
-    </w:p>
-    <w:p>
-      <w:pPr>
-        <w:pStyle w:val="Listaszerbekezds"/>
-        <w:numPr>
-          <w:ilvl w:val="1"/>
-          <w:numId w:val="1"/>
-        </w:numPr>
-        <w:rPr>
-          <w:sz w:val="26"/>
-          <w:szCs w:val="26"/>
-        </w:rPr>
-      </w:pPr>
-      <w:r>
-        <w:rPr>
-          <w:sz w:val="26"/>
-          <w:szCs w:val="26"/>
-        </w:rPr>
-        <w:t>Borravaló</w:t>
-      </w:r>
-    </w:p>
-    <w:p>
-      <w:pPr>
-        <w:pStyle w:val="Listaszerbekezds"/>
-        <w:numPr>
-          <w:ilvl w:val="1"/>
-          <w:numId w:val="1"/>
-        </w:numPr>
-        <w:rPr>
-          <w:sz w:val="26"/>
-          <w:szCs w:val="26"/>
-        </w:rPr>
-      </w:pPr>
-      <w:r>
-        <w:rPr>
-          <w:sz w:val="26"/>
-          <w:szCs w:val="26"/>
-        </w:rPr>
-        <w:t>Valutaváltó (Próba)</w:t>
-      </w:r>
-    </w:p>
-    <w:p>
-      <w:pPr>
-        <w:pStyle w:val="Listaszerbekezds"/>
-        <w:numPr>
-          <w:ilvl w:val="1"/>
-          <w:numId w:val="1"/>
-        </w:numPr>
-        <w:rPr>
-          <w:sz w:val="26"/>
-          <w:szCs w:val="26"/>
-        </w:rPr>
-      </w:pPr>
-      <w:r>
-        <w:rPr>
-          <w:sz w:val="26"/>
-          <w:szCs w:val="26"/>
-        </w:rPr>
-        <w:t>Egységár</w:t>
-      </w:r>
-    </w:p>
-    <w:p>
-      <w:pPr>
-        <w:pStyle w:val="Listaszerbekezds"/>
-        <w:numPr>
-          <w:ilvl w:val="1"/>
-          <w:numId w:val="1"/>
-        </w:numPr>
-        <w:rPr>
-          <w:sz w:val="26"/>
-          <w:szCs w:val="26"/>
-        </w:rPr>
-      </w:pPr>
-      <w:r>
-        <w:rPr>
-          <w:sz w:val="26"/>
-          <w:szCs w:val="26"/>
-        </w:rPr>
-        <w:t>Áfa-kalkulátor</w:t>
-      </w:r>
     </w:p>
     <w:p>
       <w:pPr>
@@ -1197,6 +1691,7 @@
   <w:style w:type="character" w:default="1" w:styleId="Bekezdsalapbettpusa">
     <w:name w:val="Default Paragraph Font"/>
     <w:uiPriority w:val="1"/>
+    <w:semiHidden/>
     <w:unhideWhenUsed/>
   </w:style>
   <w:style w:type="table" w:default="1" w:styleId="Normltblzat">

</xml_diff>